<commit_message>
Finalisation of RMD describing a given simulation scenario
</commit_message>
<xml_diff>
--- a/templates/rdoc_template.docx
+++ b/templates/rdoc_template.docx
@@ -20469,11 +20469,11 @@
     <w:uiPriority w:val="9"/>
     <w:unhideWhenUsed/>
     <w:qFormat/>
-    <w:rsid w:val="00FE0F19"/>
+    <w:rsid w:val="00451B4D"/>
     <w:pPr>
       <w:keepNext/>
       <w:keepLines/>
-      <w:spacing w:before="200" w:after="0"/>
+      <w:spacing w:before="200" w:after="120"/>
       <w:outlineLvl w:val="2"/>
     </w:pPr>
     <w:rPr>

</xml_diff>